<commit_message>
chapter 7 worksheet and solution wit a worksheet and chapter 6 program solution
</commit_message>
<xml_diff>
--- a/Documentation/VBugs/Chapter 7/Worksheet7 with Solutions.docx
+++ b/Documentation/VBugs/Chapter 7/Worksheet7 with Solutions.docx
@@ -125,7 +125,13 @@
               <w:rPr>
                 <w:b/>
               </w:rPr>
-              <w:t xml:space="preserve">            Solutions</w:t>
+              <w:t xml:space="preserve">            S</w:t>
+            </w:r>
+            <w:r>
+              <w:rPr>
+                <w:b/>
+              </w:rPr>
+              <w:t>OLUTIONS</w:t>
             </w:r>
           </w:p>
         </w:tc>
@@ -4865,7 +4871,7 @@
             <w:rPr>
               <w:noProof/>
             </w:rPr>
-            <w:t>5</w:t>
+            <w:t>1</w:t>
           </w:r>
         </w:fldSimple>
       </w:sdtContent>

</xml_diff>